<commit_message>
Certificate-work for all courses -need sort to the courses
</commit_message>
<xml_diff>
--- a/Smart_School/certificate/input1.docx
+++ b/Smart_School/certificate/input1.docx
@@ -5,7 +5,6 @@
     <w:p>
       <w:pPr>
         <w:rPr>
-          <w:rFonts w:hint="cs"/>
           <w:rtl/>
         </w:rPr>
       </w:pPr>
@@ -422,24 +421,23 @@
     <w:p>
       <w:pPr>
         <w:rPr>
+          <w:rtl/>
+        </w:rPr>
+      </w:pPr>
+      <w:proofErr w:type="spellStart"/>
+      <w:r>
+        <w:rPr>
           <w:rFonts w:hint="cs"/>
           <w:rtl/>
         </w:rPr>
-      </w:pPr>
-      <w:proofErr w:type="spellStart"/>
+        <w:t>תז</w:t>
+      </w:r>
+      <w:proofErr w:type="spellEnd"/>
       <w:r>
         <w:rPr>
           <w:rFonts w:hint="cs"/>
           <w:rtl/>
         </w:rPr>
-        <w:t>תז</w:t>
-      </w:r>
-      <w:proofErr w:type="spellEnd"/>
-      <w:r>
-        <w:rPr>
-          <w:rFonts w:hint="cs"/>
-          <w:rtl/>
-        </w:rPr>
         <w:t>:</w:t>
       </w:r>
       <w:r>
@@ -455,69 +453,8 @@
       </w:r>
     </w:p>
     <w:p>
-      <w:pPr>
-        <w:rPr>
-          <w:rFonts w:hint="cs"/>
-          <w:u w:val="single"/>
-          <w:rtl/>
-        </w:rPr>
-      </w:pPr>
-      <w:r>
-        <w:rPr>
-          <w:rFonts w:hint="cs"/>
-          <w:u w:val="single"/>
-          <w:rtl/>
-        </w:rPr>
-        <w:t>מקצוע אנגלית:</w:t>
-      </w:r>
-    </w:p>
-    <w:p>
-      <w:r>
-        <w:rPr>
-          <w:rFonts w:hint="cs"/>
-          <w:rtl/>
-        </w:rPr>
-        <w:t>ציון:</w:t>
-      </w:r>
-      <w:r>
-        <w:t>{</w:t>
-      </w:r>
-      <w:proofErr w:type="spellStart"/>
-      <w:r>
-        <w:t>English_grade</w:t>
-      </w:r>
-      <w:proofErr w:type="spellEnd"/>
-      <w:r>
-        <w:t>}</w:t>
-      </w:r>
-    </w:p>
-    <w:p>
-      <w:r>
-        <w:rPr>
-          <w:rFonts w:hint="cs"/>
-          <w:rtl/>
-        </w:rPr>
-        <w:t xml:space="preserve">הערכה מילולית </w:t>
-      </w:r>
-      <w:r>
-        <w:t>{</w:t>
-      </w:r>
-      <w:proofErr w:type="spellStart"/>
-      <w:r>
-        <w:t>English_</w:t>
-      </w:r>
       <w:bookmarkStart w:id="0" w:name="_GoBack"/>
-      <w:r>
-        <w:t>e</w:t>
-      </w:r>
       <w:bookmarkEnd w:id="0"/>
-      <w:r>
-        <w:t>valuation</w:t>
-      </w:r>
-      <w:proofErr w:type="spellEnd"/>
-      <w:r>
-        <w:t>}</w:t>
-      </w:r>
     </w:p>
     <w:sectPr>
       <w:pgSz w:w="11906" w:h="16838"/>

</xml_diff>

<commit_message>
fix bag in certificate
</commit_message>
<xml_diff>
--- a/Smart_School/certificate/input1.docx
+++ b/Smart_School/certificate/input1.docx
@@ -62,7 +62,6 @@
     <w:p>
       <w:pPr>
         <w:rPr>
-          <w:rFonts w:hint="cs"/>
           <w:rtl/>
         </w:rPr>
       </w:pPr>
@@ -81,7 +80,6 @@
     <w:p>
       <w:pPr>
         <w:rPr>
-          <w:rFonts w:hint="cs"/>
           <w:bCs/>
           <w:rtl/>
         </w:rPr>
@@ -121,7 +119,6 @@
               <w:spacing w:after="120"/>
               <w:jc w:val="center"/>
               <w:rPr>
-                <w:rFonts w:hint="cs"/>
                 <w:bCs/>
                 <w:rtl/>
               </w:rPr>
@@ -167,7 +164,6 @@
     <w:p>
       <w:pPr>
         <w:rPr>
-          <w:rFonts w:hint="cs"/>
           <w:bCs/>
           <w:rtl/>
         </w:rPr>
@@ -302,12 +298,7 @@
           <w:rtl/>
         </w:rPr>
         <w:sectPr>
-          <w:headerReference w:type="even" r:id="rId8"/>
-          <w:headerReference w:type="default" r:id="rId9"/>
-          <w:footerReference w:type="even" r:id="rId10"/>
-          <w:footerReference w:type="default" r:id="rId11"/>
-          <w:headerReference w:type="first" r:id="rId12"/>
-          <w:footerReference w:type="first" r:id="rId13"/>
+          <w:headerReference w:type="default" r:id="rId8"/>
           <w:pgSz w:w="11906" w:h="16838"/>
           <w:pgMar w:top="2250" w:right="1800" w:bottom="1440" w:left="1800" w:header="708" w:footer="708" w:gutter="0"/>
           <w:pgBorders w:offsetFrom="page">
@@ -343,6 +334,8 @@
           <w:rtl/>
         </w:rPr>
       </w:pPr>
+      <w:bookmarkStart w:id="0" w:name="_GoBack"/>
+      <w:bookmarkEnd w:id="0"/>
     </w:p>
     <w:sectPr>
       <w:pgSz w:w="11906" w:h="16838"/>
@@ -381,36 +374,6 @@
 </w:endnotes>
 </file>
 
-<file path=word/footer1.xml><?xml version="1.0" encoding="utf-8"?>
-<w:ftr xmlns:wpc="http://schemas.microsoft.com/office/word/2010/wordprocessingCanvas" xmlns:mc="http://schemas.openxmlformats.org/markup-compatibility/2006" xmlns:o="urn:schemas-microsoft-com:office:office" xmlns:r="http://schemas.openxmlformats.org/officeDocument/2006/relationships" xmlns:m="http://schemas.openxmlformats.org/officeDocument/2006/math" xmlns:v="urn:schemas-microsoft-com:vml" xmlns:wp14="http://schemas.microsoft.com/office/word/2010/wordprocessingDrawing" xmlns:wp="http://schemas.openxmlformats.org/drawingml/2006/wordprocessingDrawing" xmlns:w10="urn:schemas-microsoft-com:office:word" xmlns:w="http://schemas.openxmlformats.org/wordprocessingml/2006/main" xmlns:w14="http://schemas.microsoft.com/office/word/2010/wordml" xmlns:wpg="http://schemas.microsoft.com/office/word/2010/wordprocessingGroup" xmlns:wpi="http://schemas.microsoft.com/office/word/2010/wordprocessingInk" xmlns:wne="http://schemas.microsoft.com/office/word/2006/wordml" xmlns:wps="http://schemas.microsoft.com/office/word/2010/wordprocessingShape" mc:Ignorable="w14 wp14">
-  <w:p>
-    <w:pPr>
-      <w:pStyle w:val="a6"/>
-    </w:pPr>
-  </w:p>
-</w:ftr>
-</file>
-
-<file path=word/footer2.xml><?xml version="1.0" encoding="utf-8"?>
-<w:ftr xmlns:wpc="http://schemas.microsoft.com/office/word/2010/wordprocessingCanvas" xmlns:mc="http://schemas.openxmlformats.org/markup-compatibility/2006" xmlns:o="urn:schemas-microsoft-com:office:office" xmlns:r="http://schemas.openxmlformats.org/officeDocument/2006/relationships" xmlns:m="http://schemas.openxmlformats.org/officeDocument/2006/math" xmlns:v="urn:schemas-microsoft-com:vml" xmlns:wp14="http://schemas.microsoft.com/office/word/2010/wordprocessingDrawing" xmlns:wp="http://schemas.openxmlformats.org/drawingml/2006/wordprocessingDrawing" xmlns:w10="urn:schemas-microsoft-com:office:word" xmlns:w="http://schemas.openxmlformats.org/wordprocessingml/2006/main" xmlns:w14="http://schemas.microsoft.com/office/word/2010/wordml" xmlns:wpg="http://schemas.microsoft.com/office/word/2010/wordprocessingGroup" xmlns:wpi="http://schemas.microsoft.com/office/word/2010/wordprocessingInk" xmlns:wne="http://schemas.microsoft.com/office/word/2006/wordml" xmlns:wps="http://schemas.microsoft.com/office/word/2010/wordprocessingShape" mc:Ignorable="w14 wp14">
-  <w:p>
-    <w:pPr>
-      <w:pStyle w:val="a6"/>
-    </w:pPr>
-  </w:p>
-</w:ftr>
-</file>
-
-<file path=word/footer3.xml><?xml version="1.0" encoding="utf-8"?>
-<w:ftr xmlns:wpc="http://schemas.microsoft.com/office/word/2010/wordprocessingCanvas" xmlns:mc="http://schemas.openxmlformats.org/markup-compatibility/2006" xmlns:o="urn:schemas-microsoft-com:office:office" xmlns:r="http://schemas.openxmlformats.org/officeDocument/2006/relationships" xmlns:m="http://schemas.openxmlformats.org/officeDocument/2006/math" xmlns:v="urn:schemas-microsoft-com:vml" xmlns:wp14="http://schemas.microsoft.com/office/word/2010/wordprocessingDrawing" xmlns:wp="http://schemas.openxmlformats.org/drawingml/2006/wordprocessingDrawing" xmlns:w10="urn:schemas-microsoft-com:office:word" xmlns:w="http://schemas.openxmlformats.org/wordprocessingml/2006/main" xmlns:w14="http://schemas.microsoft.com/office/word/2010/wordml" xmlns:wpg="http://schemas.microsoft.com/office/word/2010/wordprocessingGroup" xmlns:wpi="http://schemas.microsoft.com/office/word/2010/wordprocessingInk" xmlns:wne="http://schemas.microsoft.com/office/word/2006/wordml" xmlns:wps="http://schemas.microsoft.com/office/word/2010/wordprocessingShape" mc:Ignorable="w14 wp14">
-  <w:p>
-    <w:pPr>
-      <w:pStyle w:val="a6"/>
-    </w:pPr>
-  </w:p>
-</w:ftr>
-</file>
-
 <file path=word/footnotes.xml><?xml version="1.0" encoding="utf-8"?>
 <w:footnotes xmlns:wpc="http://schemas.microsoft.com/office/word/2010/wordprocessingCanvas" xmlns:mc="http://schemas.openxmlformats.org/markup-compatibility/2006" xmlns:o="urn:schemas-microsoft-com:office:office" xmlns:r="http://schemas.openxmlformats.org/officeDocument/2006/relationships" xmlns:m="http://schemas.openxmlformats.org/officeDocument/2006/math" xmlns:v="urn:schemas-microsoft-com:vml" xmlns:wp14="http://schemas.microsoft.com/office/word/2010/wordprocessingDrawing" xmlns:wp="http://schemas.openxmlformats.org/drawingml/2006/wordprocessingDrawing" xmlns:w10="urn:schemas-microsoft-com:office:word" xmlns:w="http://schemas.openxmlformats.org/wordprocessingml/2006/main" xmlns:w14="http://schemas.microsoft.com/office/word/2010/wordml" xmlns:wpg="http://schemas.microsoft.com/office/word/2010/wordprocessingGroup" xmlns:wpi="http://schemas.microsoft.com/office/word/2010/wordprocessingInk" xmlns:wne="http://schemas.microsoft.com/office/word/2006/wordml" xmlns:wps="http://schemas.microsoft.com/office/word/2010/wordprocessingShape" mc:Ignorable="w14 wp14">
   <w:footnote w:type="separator" w:id="-1">
@@ -434,16 +397,6 @@
 <w:hdr xmlns:wpc="http://schemas.microsoft.com/office/word/2010/wordprocessingCanvas" xmlns:mc="http://schemas.openxmlformats.org/markup-compatibility/2006" xmlns:o="urn:schemas-microsoft-com:office:office" xmlns:r="http://schemas.openxmlformats.org/officeDocument/2006/relationships" xmlns:m="http://schemas.openxmlformats.org/officeDocument/2006/math" xmlns:v="urn:schemas-microsoft-com:vml" xmlns:wp14="http://schemas.microsoft.com/office/word/2010/wordprocessingDrawing" xmlns:wp="http://schemas.openxmlformats.org/drawingml/2006/wordprocessingDrawing" xmlns:w10="urn:schemas-microsoft-com:office:word" xmlns:w="http://schemas.openxmlformats.org/wordprocessingml/2006/main" xmlns:w14="http://schemas.microsoft.com/office/word/2010/wordml" xmlns:wpg="http://schemas.microsoft.com/office/word/2010/wordprocessingGroup" xmlns:wpi="http://schemas.microsoft.com/office/word/2010/wordprocessingInk" xmlns:wne="http://schemas.microsoft.com/office/word/2006/wordml" xmlns:wps="http://schemas.microsoft.com/office/word/2010/wordprocessingShape" mc:Ignorable="w14 wp14">
   <w:p>
     <w:pPr>
-      <w:pStyle w:val="a4"/>
-    </w:pPr>
-  </w:p>
-</w:hdr>
-</file>
-
-<file path=word/header2.xml><?xml version="1.0" encoding="utf-8"?>
-<w:hdr xmlns:wpc="http://schemas.microsoft.com/office/word/2010/wordprocessingCanvas" xmlns:mc="http://schemas.openxmlformats.org/markup-compatibility/2006" xmlns:o="urn:schemas-microsoft-com:office:office" xmlns:r="http://schemas.openxmlformats.org/officeDocument/2006/relationships" xmlns:m="http://schemas.openxmlformats.org/officeDocument/2006/math" xmlns:v="urn:schemas-microsoft-com:vml" xmlns:wp14="http://schemas.microsoft.com/office/word/2010/wordprocessingDrawing" xmlns:wp="http://schemas.openxmlformats.org/drawingml/2006/wordprocessingDrawing" xmlns:w10="urn:schemas-microsoft-com:office:word" xmlns:w="http://schemas.openxmlformats.org/wordprocessingml/2006/main" xmlns:w14="http://schemas.microsoft.com/office/word/2010/wordml" xmlns:wpg="http://schemas.microsoft.com/office/word/2010/wordprocessingGroup" xmlns:wpi="http://schemas.microsoft.com/office/word/2010/wordprocessingInk" xmlns:wne="http://schemas.microsoft.com/office/word/2006/wordml" xmlns:wps="http://schemas.microsoft.com/office/word/2010/wordprocessingShape" mc:Ignorable="w14 wp14">
-  <w:p>
-    <w:pPr>
       <w:rPr>
         <w:sz w:val="22"/>
         <w:szCs w:val="22"/>
@@ -456,7 +409,7 @@
         <w:rtl/>
       </w:rPr>
       <w:drawing>
-        <wp:anchor distT="0" distB="0" distL="114300" distR="114300" simplePos="0" relativeHeight="251657728" behindDoc="0" locked="0" layoutInCell="1" allowOverlap="1" wp14:anchorId="5AF2400E" wp14:editId="1A90498E">
+        <wp:anchor distT="0" distB="0" distL="114300" distR="114300" simplePos="0" relativeHeight="251657728" behindDoc="0" locked="0" layoutInCell="1" allowOverlap="1" wp14:anchorId="5B640D87" wp14:editId="2867DE4B">
           <wp:simplePos x="0" y="0"/>
           <wp:positionH relativeFrom="column">
             <wp:posOffset>-676910</wp:posOffset>
@@ -467,7 +420,7 @@
           <wp:extent cx="1171575" cy="1171575"/>
           <wp:effectExtent l="0" t="0" r="9525" b="9525"/>
           <wp:wrapNone/>
-          <wp:docPr id="1" name="תמונה 1" descr="logo_Reshit"/>
+          <wp:docPr id="16" name="תמונה 16" descr="logo_Reshit"/>
           <wp:cNvGraphicFramePr>
             <a:graphicFrameLocks xmlns:a="http://schemas.openxmlformats.org/drawingml/2006/main" noChangeAspect="1"/>
           </wp:cNvGraphicFramePr>
@@ -542,8 +495,6 @@
       </w:rPr>
       <w:t>בס"ד</w:t>
     </w:r>
-    <w:bookmarkStart w:id="0" w:name="_GoBack"/>
-    <w:bookmarkEnd w:id="0"/>
   </w:p>
   <w:p>
     <w:pPr>
@@ -600,16 +551,6 @@
         <w:sz w:val="8"/>
         <w:szCs w:val="8"/>
       </w:rPr>
-    </w:pPr>
-  </w:p>
-</w:hdr>
-</file>
-
-<file path=word/header3.xml><?xml version="1.0" encoding="utf-8"?>
-<w:hdr xmlns:wpc="http://schemas.microsoft.com/office/word/2010/wordprocessingCanvas" xmlns:mc="http://schemas.openxmlformats.org/markup-compatibility/2006" xmlns:o="urn:schemas-microsoft-com:office:office" xmlns:r="http://schemas.openxmlformats.org/officeDocument/2006/relationships" xmlns:m="http://schemas.openxmlformats.org/officeDocument/2006/math" xmlns:v="urn:schemas-microsoft-com:vml" xmlns:wp14="http://schemas.microsoft.com/office/word/2010/wordprocessingDrawing" xmlns:wp="http://schemas.openxmlformats.org/drawingml/2006/wordprocessingDrawing" xmlns:w10="urn:schemas-microsoft-com:office:word" xmlns:w="http://schemas.openxmlformats.org/wordprocessingml/2006/main" xmlns:w14="http://schemas.microsoft.com/office/word/2010/wordml" xmlns:wpg="http://schemas.microsoft.com/office/word/2010/wordprocessingGroup" xmlns:wpi="http://schemas.microsoft.com/office/word/2010/wordprocessingInk" xmlns:wne="http://schemas.microsoft.com/office/word/2006/wordml" xmlns:wps="http://schemas.microsoft.com/office/word/2010/wordprocessingShape" mc:Ignorable="w14 wp14">
-  <w:p>
-    <w:pPr>
-      <w:pStyle w:val="a4"/>
     </w:pPr>
   </w:p>
 </w:hdr>
@@ -1668,7 +1609,7 @@
   <a:extraClrSchemeLst/>
   <a:extLst>
     <a:ext uri="{05A4C25C-085E-4340-85A3-A5531E510DB2}">
-      <thm15:themeFamily xmlns="" xmlns:thm15="http://schemas.microsoft.com/office/thememl/2012/main" name="Office Theme" id="{62F939B6-93AF-4DB8-9C6B-D6C7DFDC589F}" vid="{4A3C46E8-61CC-4603-A589-7422A47A8E4A}"/>
+      <thm15:themeFamily xmlns:thm15="http://schemas.microsoft.com/office/thememl/2012/main" xmlns="" name="Office Theme" id="{62F939B6-93AF-4DB8-9C6B-D6C7DFDC589F}" vid="{4A3C46E8-61CC-4603-A589-7422A47A8E4A}"/>
     </a:ext>
   </a:extLst>
 </a:theme>

</xml_diff>